<commit_message>
redu final, pas ouf tout ça
</commit_message>
<xml_diff>
--- a/Rapport_P_appsecurisé.docx
+++ b/Rapport_P_appsecurisé.docx
@@ -1,10 +1,10 @@
 
 <file path=word/document.xml><?xml version="1.0" encoding="utf-8"?>
-<w:document xmlns:wpc="http://schemas.microsoft.com/office/word/2010/wordprocessingCanvas" xmlns:cx="http://schemas.microsoft.com/office/drawing/2014/chartex" xmlns:cx1="http://schemas.microsoft.com/office/drawing/2015/9/8/chartex" xmlns:cx2="http://schemas.microsoft.com/office/drawing/2015/10/21/chartex" xmlns:cx3="http://schemas.microsoft.com/office/drawing/2016/5/9/chartex" xmlns:cx4="http://schemas.microsoft.com/office/drawing/2016/5/10/chartex" xmlns:cx5="http://schemas.microsoft.com/office/drawing/2016/5/11/chartex" xmlns:cx6="http://schemas.microsoft.com/office/drawing/2016/5/12/chartex" xmlns:cx7="http://schemas.microsoft.com/office/drawing/2016/5/13/chartex" xmlns:cx8="http://schemas.microsoft.com/office/drawing/2016/5/14/chartex" xmlns:mc="http://schemas.openxmlformats.org/markup-compatibility/2006" xmlns:aink="http://schemas.microsoft.com/office/drawing/2016/ink" xmlns:am3d="http://schemas.microsoft.com/office/drawing/2017/model3d" xmlns:o="urn:schemas-microsoft-com:office:office" xmlns:oel="http://schemas.microsoft.com/office/2019/extlst" xmlns:r="http://schemas.openxmlformats.org/officeDocument/2006/relationships" xmlns:m="http://schemas.openxmlformats.org/officeDocument/2006/math" xmlns:v="urn:schemas-microsoft-com:vml" xmlns:wp14="http://schemas.microsoft.com/office/word/2010/wordprocessingDrawing" xmlns:wp="http://schemas.openxmlformats.org/drawingml/2006/wordprocessingDrawing" xmlns:w10="urn:schemas-microsoft-com:office:word" xmlns:w="http://schemas.openxmlformats.org/wordprocessingml/2006/main" xmlns:w14="http://schemas.microsoft.com/office/word/2010/wordml" xmlns:w15="http://schemas.microsoft.com/office/word/2012/wordml" xmlns:w16cex="http://schemas.microsoft.com/office/word/2018/wordml/cex" xmlns:w16cid="http://schemas.microsoft.com/office/word/2016/wordml/cid" xmlns:w16="http://schemas.microsoft.com/office/word/2018/wordml" xmlns:w16sdtdh="http://schemas.microsoft.com/office/word/2020/wordml/sdtdatahash" xmlns:w16se="http://schemas.microsoft.com/office/word/2015/wordml/symex" xmlns:wpg="http://schemas.microsoft.com/office/word/2010/wordprocessingGroup" xmlns:wpi="http://schemas.microsoft.com/office/word/2010/wordprocessingInk" xmlns:wne="http://schemas.microsoft.com/office/word/2006/wordml" xmlns:wps="http://schemas.microsoft.com/office/word/2010/wordprocessingShape" mc:Ignorable="w14 w15 w16se w16cid w16 w16cex w16sdtdh wp14">
+<w:document xmlns:wpc="http://schemas.microsoft.com/office/word/2010/wordprocessingCanvas" xmlns:cx="http://schemas.microsoft.com/office/drawing/2014/chartex" xmlns:cx1="http://schemas.microsoft.com/office/drawing/2015/9/8/chartex" xmlns:cx2="http://schemas.microsoft.com/office/drawing/2015/10/21/chartex" xmlns:cx3="http://schemas.microsoft.com/office/drawing/2016/5/9/chartex" xmlns:cx4="http://schemas.microsoft.com/office/drawing/2016/5/10/chartex" xmlns:cx5="http://schemas.microsoft.com/office/drawing/2016/5/11/chartex" xmlns:cx6="http://schemas.microsoft.com/office/drawing/2016/5/12/chartex" xmlns:cx7="http://schemas.microsoft.com/office/drawing/2016/5/13/chartex" xmlns:cx8="http://schemas.microsoft.com/office/drawing/2016/5/14/chartex" xmlns:mc="http://schemas.openxmlformats.org/markup-compatibility/2006" xmlns:aink="http://schemas.microsoft.com/office/drawing/2016/ink" xmlns:am3d="http://schemas.microsoft.com/office/drawing/2017/model3d" xmlns:o="urn:schemas-microsoft-com:office:office" xmlns:oel="http://schemas.microsoft.com/office/2019/extlst" xmlns:r="http://schemas.openxmlformats.org/officeDocument/2006/relationships" xmlns:m="http://schemas.openxmlformats.org/officeDocument/2006/math" xmlns:v="urn:schemas-microsoft-com:vml" xmlns:wp14="http://schemas.microsoft.com/office/word/2010/wordprocessingDrawing" xmlns:wp="http://schemas.openxmlformats.org/drawingml/2006/wordprocessingDrawing" xmlns:w10="urn:schemas-microsoft-com:office:word" xmlns:w="http://schemas.openxmlformats.org/wordprocessingml/2006/main" xmlns:w14="http://schemas.microsoft.com/office/word/2010/wordml" xmlns:w15="http://schemas.microsoft.com/office/word/2012/wordml" xmlns:w16cex="http://schemas.microsoft.com/office/word/2018/wordml/cex" xmlns:w16cid="http://schemas.microsoft.com/office/word/2016/wordml/cid" xmlns:w16="http://schemas.microsoft.com/office/word/2018/wordml" xmlns:w16du="http://schemas.microsoft.com/office/word/2023/wordml/word16du" xmlns:w16sdtdh="http://schemas.microsoft.com/office/word/2020/wordml/sdtdatahash" xmlns:w16se="http://schemas.microsoft.com/office/word/2015/wordml/symex" xmlns:wpg="http://schemas.microsoft.com/office/word/2010/wordprocessingGroup" xmlns:wpi="http://schemas.microsoft.com/office/word/2010/wordprocessingInk" xmlns:wne="http://schemas.microsoft.com/office/word/2006/wordml" xmlns:wps="http://schemas.microsoft.com/office/word/2010/wordprocessingShape" mc:Ignorable="w14 w15 w16se w16cid w16 w16cex w16sdtdh w16du wp14">
   <w:body>
     <w:p>
       <w:pPr>
-        <w:pStyle w:val="Titre"/>
+        <w:pStyle w:val="Title"/>
         <w:jc w:val="center"/>
       </w:pPr>
       <w:proofErr w:type="spellStart"/>
@@ -17,12 +17,12 @@
       <w:pPr>
         <w:jc w:val="center"/>
         <w:rPr>
-          <w:rStyle w:val="Accentuationlgre"/>
-        </w:rPr>
-      </w:pPr>
-      <w:r>
-        <w:rPr>
-          <w:rStyle w:val="Accentuationlgre"/>
+          <w:rStyle w:val="SubtleEmphasis"/>
+        </w:rPr>
+      </w:pPr>
+      <w:r>
+        <w:rPr>
+          <w:rStyle w:val="SubtleEmphasis"/>
         </w:rPr>
         <w:t>Nima Zarrabi – CID2A</w:t>
       </w:r>
@@ -30,16 +30,16 @@
     <w:p>
       <w:pPr>
         <w:rPr>
-          <w:rStyle w:val="Accentuationlgre"/>
-          <w:i w:val="0"/>
-          <w:iCs w:val="0"/>
-        </w:rPr>
-      </w:pPr>
-    </w:p>
-    <w:p>
-      <w:pPr>
-        <w:rPr>
-          <w:rStyle w:val="Accentuationlgre"/>
+          <w:rStyle w:val="SubtleEmphasis"/>
+          <w:i w:val="0"/>
+          <w:iCs w:val="0"/>
+        </w:rPr>
+      </w:pPr>
+    </w:p>
+    <w:p>
+      <w:pPr>
+        <w:rPr>
+          <w:rStyle w:val="SubtleEmphasis"/>
           <w:i w:val="0"/>
           <w:iCs w:val="0"/>
         </w:rPr>
@@ -66,7 +66,7 @@
                     </pic:cNvPicPr>
                   </pic:nvPicPr>
                   <pic:blipFill>
-                    <a:blip r:embed="rId6">
+                    <a:blip r:embed="rId7">
                       <a:extLst>
                         <a:ext uri="{28A0092B-C50C-407E-A947-70E740481C1C}">
                           <a14:useLocalDpi xmlns:a14="http://schemas.microsoft.com/office/drawing/2010/main" val="0"/>
@@ -101,61 +101,389 @@
     <w:p>
       <w:pPr>
         <w:rPr>
-          <w:rStyle w:val="Accentuationlgre"/>
-          <w:i w:val="0"/>
-          <w:iCs w:val="0"/>
-        </w:rPr>
-      </w:pPr>
-    </w:p>
-    <w:p>
-      <w:pPr>
-        <w:rPr>
-          <w:rStyle w:val="Accentuationlgre"/>
-          <w:i w:val="0"/>
-          <w:iCs w:val="0"/>
-        </w:rPr>
-      </w:pPr>
-    </w:p>
-    <w:p>
-      <w:pPr>
-        <w:rPr>
-          <w:rStyle w:val="Accentuationlgre"/>
-          <w:i w:val="0"/>
-          <w:iCs w:val="0"/>
-        </w:rPr>
-      </w:pPr>
-    </w:p>
-    <w:p>
-      <w:pPr>
-        <w:pStyle w:val="Titre1"/>
-        <w:rPr>
-          <w:rStyle w:val="Accentuationlgre"/>
-          <w:i w:val="0"/>
-          <w:iCs w:val="0"/>
-        </w:rPr>
-      </w:pPr>
-      <w:r>
-        <w:rPr>
-          <w:rStyle w:val="Accentuationlgre"/>
+          <w:rStyle w:val="SubtleEmphasis"/>
+          <w:i w:val="0"/>
+          <w:iCs w:val="0"/>
+        </w:rPr>
+      </w:pPr>
+    </w:p>
+    <w:sdt>
+      <w:sdtPr>
+        <w:id w:val="-746729338"/>
+        <w:docPartObj>
+          <w:docPartGallery w:val="Table of Contents"/>
+          <w:docPartUnique/>
+        </w:docPartObj>
+      </w:sdtPr>
+      <w:sdtEndPr>
+        <w:rPr>
+          <w:rFonts w:asciiTheme="minorHAnsi" w:eastAsiaTheme="minorHAnsi" w:hAnsiTheme="minorHAnsi" w:cstheme="minorBidi"/>
+          <w:b/>
+          <w:bCs/>
+          <w:noProof/>
+          <w:color w:val="auto"/>
+          <w:kern w:val="2"/>
+          <w:sz w:val="22"/>
+          <w:szCs w:val="22"/>
+          <w:lang w:val="fr-CH"/>
+          <w14:ligatures w14:val="standardContextual"/>
+        </w:rPr>
+      </w:sdtEndPr>
+      <w:sdtContent>
+        <w:p>
+          <w:pPr>
+            <w:pStyle w:val="TOCHeading"/>
+          </w:pPr>
+          <w:r>
+            <w:t>Table des matières</w:t>
+          </w:r>
+        </w:p>
+        <w:p>
+          <w:pPr>
+            <w:pStyle w:val="TOC1"/>
+            <w:tabs>
+              <w:tab w:val="right" w:leader="dot" w:pos="9062"/>
+            </w:tabs>
+            <w:rPr>
+              <w:rFonts w:eastAsiaTheme="minorEastAsia"/>
+              <w:noProof/>
+              <w:sz w:val="24"/>
+              <w:szCs w:val="24"/>
+              <w:lang w:val="en-CH" w:eastAsia="en-CH"/>
+            </w:rPr>
+          </w:pPr>
+          <w:r>
+            <w:fldChar w:fldCharType="begin"/>
+          </w:r>
+          <w:r>
+            <w:instrText xml:space="preserve"> TOC \o "1-3" \h \z \u </w:instrText>
+          </w:r>
+          <w:r>
+            <w:fldChar w:fldCharType="separate"/>
+          </w:r>
+          <w:hyperlink w:anchor="_Toc168086002" w:history="1">
+            <w:r>
+              <w:rPr>
+                <w:rStyle w:val="Hyperlink"/>
+                <w:noProof/>
+              </w:rPr>
+              <w:t>Base de données :</w:t>
+            </w:r>
+            <w:r>
+              <w:rPr>
+                <w:noProof/>
+                <w:webHidden/>
+              </w:rPr>
+              <w:tab/>
+            </w:r>
+            <w:r>
+              <w:rPr>
+                <w:noProof/>
+                <w:webHidden/>
+              </w:rPr>
+              <w:fldChar w:fldCharType="begin"/>
+            </w:r>
+            <w:r>
+              <w:rPr>
+                <w:noProof/>
+                <w:webHidden/>
+              </w:rPr>
+              <w:instrText xml:space="preserve"> PAGEREF _Toc168086002 \h </w:instrText>
+            </w:r>
+            <w:r>
+              <w:rPr>
+                <w:noProof/>
+                <w:webHidden/>
+              </w:rPr>
+            </w:r>
+            <w:r>
+              <w:rPr>
+                <w:noProof/>
+                <w:webHidden/>
+              </w:rPr>
+              <w:fldChar w:fldCharType="separate"/>
+            </w:r>
+            <w:r>
+              <w:rPr>
+                <w:noProof/>
+                <w:webHidden/>
+              </w:rPr>
+              <w:t>2</w:t>
+            </w:r>
+            <w:r>
+              <w:rPr>
+                <w:noProof/>
+                <w:webHidden/>
+              </w:rPr>
+              <w:fldChar w:fldCharType="end"/>
+            </w:r>
+          </w:hyperlink>
+        </w:p>
+        <w:p>
+          <w:pPr>
+            <w:pStyle w:val="TOC1"/>
+            <w:tabs>
+              <w:tab w:val="right" w:leader="dot" w:pos="9062"/>
+            </w:tabs>
+            <w:rPr>
+              <w:rFonts w:eastAsiaTheme="minorEastAsia"/>
+              <w:noProof/>
+              <w:sz w:val="24"/>
+              <w:szCs w:val="24"/>
+              <w:lang w:val="en-CH" w:eastAsia="en-CH"/>
+            </w:rPr>
+          </w:pPr>
+          <w:hyperlink w:anchor="_Toc168086003" w:history="1">
+            <w:r>
+              <w:rPr>
+                <w:rStyle w:val="Hyperlink"/>
+                <w:noProof/>
+              </w:rPr>
+              <w:t>Certificat OpenSSL :</w:t>
+            </w:r>
+            <w:r>
+              <w:rPr>
+                <w:noProof/>
+                <w:webHidden/>
+              </w:rPr>
+              <w:tab/>
+            </w:r>
+            <w:r>
+              <w:rPr>
+                <w:noProof/>
+                <w:webHidden/>
+              </w:rPr>
+              <w:fldChar w:fldCharType="begin"/>
+            </w:r>
+            <w:r>
+              <w:rPr>
+                <w:noProof/>
+                <w:webHidden/>
+              </w:rPr>
+              <w:instrText xml:space="preserve"> PAGEREF _Toc168086003 \h </w:instrText>
+            </w:r>
+            <w:r>
+              <w:rPr>
+                <w:noProof/>
+                <w:webHidden/>
+              </w:rPr>
+            </w:r>
+            <w:r>
+              <w:rPr>
+                <w:noProof/>
+                <w:webHidden/>
+              </w:rPr>
+              <w:fldChar w:fldCharType="separate"/>
+            </w:r>
+            <w:r>
+              <w:rPr>
+                <w:noProof/>
+                <w:webHidden/>
+              </w:rPr>
+              <w:t>3</w:t>
+            </w:r>
+            <w:r>
+              <w:rPr>
+                <w:noProof/>
+                <w:webHidden/>
+              </w:rPr>
+              <w:fldChar w:fldCharType="end"/>
+            </w:r>
+          </w:hyperlink>
+        </w:p>
+        <w:p>
+          <w:pPr>
+            <w:pStyle w:val="TOC1"/>
+            <w:tabs>
+              <w:tab w:val="right" w:leader="dot" w:pos="9062"/>
+            </w:tabs>
+            <w:rPr>
+              <w:rFonts w:eastAsiaTheme="minorEastAsia"/>
+              <w:noProof/>
+              <w:sz w:val="24"/>
+              <w:szCs w:val="24"/>
+              <w:lang w:val="en-CH" w:eastAsia="en-CH"/>
+            </w:rPr>
+          </w:pPr>
+          <w:hyperlink w:anchor="_Toc168086004" w:history="1">
+            <w:r>
+              <w:rPr>
+                <w:rStyle w:val="Hyperlink"/>
+                <w:noProof/>
+              </w:rPr>
+              <w:t>Jeton JWT :</w:t>
+            </w:r>
+            <w:r>
+              <w:rPr>
+                <w:noProof/>
+                <w:webHidden/>
+              </w:rPr>
+              <w:tab/>
+            </w:r>
+            <w:r>
+              <w:rPr>
+                <w:noProof/>
+                <w:webHidden/>
+              </w:rPr>
+              <w:fldChar w:fldCharType="begin"/>
+            </w:r>
+            <w:r>
+              <w:rPr>
+                <w:noProof/>
+                <w:webHidden/>
+              </w:rPr>
+              <w:instrText xml:space="preserve"> PAGEREF _Toc168086004 \h </w:instrText>
+            </w:r>
+            <w:r>
+              <w:rPr>
+                <w:noProof/>
+                <w:webHidden/>
+              </w:rPr>
+            </w:r>
+            <w:r>
+              <w:rPr>
+                <w:noProof/>
+                <w:webHidden/>
+              </w:rPr>
+              <w:fldChar w:fldCharType="separate"/>
+            </w:r>
+            <w:r>
+              <w:rPr>
+                <w:noProof/>
+                <w:webHidden/>
+              </w:rPr>
+              <w:t>4</w:t>
+            </w:r>
+            <w:r>
+              <w:rPr>
+                <w:noProof/>
+                <w:webHidden/>
+              </w:rPr>
+              <w:fldChar w:fldCharType="end"/>
+            </w:r>
+          </w:hyperlink>
+        </w:p>
+        <w:p>
+          <w:r>
+            <w:rPr>
+              <w:b/>
+              <w:bCs/>
+              <w:noProof/>
+            </w:rPr>
+            <w:fldChar w:fldCharType="end"/>
+          </w:r>
+        </w:p>
+      </w:sdtContent>
+    </w:sdt>
+    <w:p>
+      <w:pPr>
+        <w:rPr>
+          <w:rStyle w:val="SubtleEmphasis"/>
+          <w:i w:val="0"/>
+          <w:iCs w:val="0"/>
+        </w:rPr>
+      </w:pPr>
+      <w:r>
+        <w:rPr>
+          <w:rStyle w:val="SubtleEmphasis"/>
+          <w:i w:val="0"/>
+          <w:iCs w:val="0"/>
+        </w:rPr>
+        <w:br/>
+      </w:r>
+    </w:p>
+    <w:p>
+      <w:pPr>
+        <w:rPr>
+          <w:rStyle w:val="SubtleEmphasis"/>
+          <w:i w:val="0"/>
+          <w:iCs w:val="0"/>
+        </w:rPr>
+      </w:pPr>
+      <w:r>
+        <w:rPr>
+          <w:rStyle w:val="SubtleEmphasis"/>
+          <w:i w:val="0"/>
+          <w:iCs w:val="0"/>
+        </w:rPr>
+        <w:br w:type="page"/>
+      </w:r>
+    </w:p>
+    <w:p>
+      <w:pPr>
+        <w:rPr>
+          <w:rStyle w:val="SubtleEmphasis"/>
+          <w:i w:val="0"/>
+          <w:iCs w:val="0"/>
+        </w:rPr>
+      </w:pPr>
+    </w:p>
+    <w:p>
+      <w:pPr>
+        <w:pStyle w:val="Heading1"/>
+        <w:rPr>
+          <w:rStyle w:val="SubtleEmphasis"/>
+          <w:i w:val="0"/>
+          <w:iCs w:val="0"/>
+        </w:rPr>
+      </w:pPr>
+      <w:bookmarkStart w:id="0" w:name="_Toc168086002"/>
+      <w:r>
+        <w:rPr>
+          <w:rStyle w:val="SubtleEmphasis"/>
           <w:i w:val="0"/>
           <w:iCs w:val="0"/>
         </w:rPr>
         <w:t>Base de données :</w:t>
       </w:r>
-    </w:p>
-    <w:p>
-      <w:pPr>
-        <w:rPr>
-          <w:rStyle w:val="Accentuationlgre"/>
-          <w:i w:val="0"/>
-          <w:iCs w:val="0"/>
-        </w:rPr>
-      </w:pPr>
-    </w:p>
-    <w:p>
-      <w:pPr>
-        <w:rPr>
-          <w:rStyle w:val="Accentuationlgre"/>
+      <w:bookmarkEnd w:id="0"/>
+    </w:p>
+    <w:p>
+      <w:pPr>
+        <w:rPr>
+          <w:rStyle w:val="SubtleEmphasis"/>
+          <w:i w:val="0"/>
+          <w:iCs w:val="0"/>
+        </w:rPr>
+      </w:pPr>
+    </w:p>
+    <w:p>
+      <w:pPr>
+        <w:rPr>
+          <w:rStyle w:val="SubtleEmphasis"/>
+          <w:i w:val="0"/>
+          <w:iCs w:val="0"/>
+        </w:rPr>
+      </w:pPr>
+      <w:r>
+        <w:rPr>
+          <w:rStyle w:val="SubtleEmphasis"/>
+          <w:i w:val="0"/>
+          <w:iCs w:val="0"/>
+        </w:rPr>
+        <w:t xml:space="preserve">La base de données est très </w:t>
+      </w:r>
+      <w:r>
+        <w:rPr>
+          <w:rStyle w:val="SubtleEmphasis"/>
+          <w:i w:val="0"/>
+          <w:iCs w:val="0"/>
+        </w:rPr>
+        <w:t>simplifiée</w:t>
+      </w:r>
+      <w:r>
+        <w:rPr>
+          <w:rStyle w:val="SubtleEmphasis"/>
+          <w:i w:val="0"/>
+          <w:iCs w:val="0"/>
+        </w:rPr>
+        <w:t>, juste le nécessaire pour un site de commerce en ligne.</w:t>
+      </w:r>
+    </w:p>
+    <w:p>
+      <w:pPr>
+        <w:rPr>
+          <w:rStyle w:val="SubtleEmphasis"/>
           <w:i w:val="0"/>
           <w:iCs w:val="0"/>
         </w:rPr>
@@ -170,7 +498,7 @@
     <w:p>
       <w:pPr>
         <w:rPr>
-          <w:rStyle w:val="Accentuationlgre"/>
+          <w:rStyle w:val="SubtleEmphasis"/>
           <w:i w:val="0"/>
           <w:iCs w:val="0"/>
         </w:rPr>
@@ -210,7 +538,7 @@
                     </pic:cNvPicPr>
                   </pic:nvPicPr>
                   <pic:blipFill>
-                    <a:blip r:embed="rId7"/>
+                    <a:blip r:embed="rId8"/>
                     <a:stretch>
                       <a:fillRect/>
                     </a:stretch>
@@ -234,59 +562,32 @@
     <w:p>
       <w:pPr>
         <w:rPr>
-          <w:rStyle w:val="Accentuationlgre"/>
-          <w:i w:val="0"/>
-          <w:iCs w:val="0"/>
-        </w:rPr>
-      </w:pPr>
-    </w:p>
-    <w:p>
-      <w:pPr>
-        <w:rPr>
-          <w:rStyle w:val="Accentuationlgre"/>
-          <w:i w:val="0"/>
-          <w:iCs w:val="0"/>
-        </w:rPr>
-      </w:pPr>
-    </w:p>
-    <w:p>
-      <w:pPr>
-        <w:rPr>
-          <w:rStyle w:val="Accentuationlgre"/>
-          <w:i w:val="0"/>
-          <w:iCs w:val="0"/>
-        </w:rPr>
-      </w:pPr>
-    </w:p>
-    <w:p>
-      <w:pPr>
-        <w:rPr>
-          <w:rStyle w:val="Accentuationlgre"/>
-          <w:i w:val="0"/>
-          <w:iCs w:val="0"/>
-        </w:rPr>
-      </w:pPr>
-    </w:p>
-    <w:p>
-      <w:pPr>
-        <w:rPr>
-          <w:rStyle w:val="Accentuationlgre"/>
-          <w:i w:val="0"/>
-          <w:iCs w:val="0"/>
-        </w:rPr>
-      </w:pPr>
-    </w:p>
-    <w:p>
-      <w:pPr>
-        <w:rPr>
-          <w:rStyle w:val="Accentuationlgre"/>
-          <w:i w:val="0"/>
-          <w:iCs w:val="0"/>
-        </w:rPr>
-      </w:pPr>
-      <w:r>
-        <w:rPr>
-          <w:rStyle w:val="Accentuationlgre"/>
+          <w:rStyle w:val="SubtleEmphasis"/>
+          <w:i w:val="0"/>
+          <w:iCs w:val="0"/>
+        </w:rPr>
+      </w:pPr>
+    </w:p>
+    <w:p>
+      <w:pPr>
+        <w:rPr>
+          <w:rStyle w:val="SubtleEmphasis"/>
+          <w:i w:val="0"/>
+          <w:iCs w:val="0"/>
+        </w:rPr>
+      </w:pPr>
+    </w:p>
+    <w:p>
+      <w:pPr>
+        <w:rPr>
+          <w:rStyle w:val="SubtleEmphasis"/>
+          <w:i w:val="0"/>
+          <w:iCs w:val="0"/>
+        </w:rPr>
+      </w:pPr>
+      <w:r>
+        <w:rPr>
+          <w:rStyle w:val="SubtleEmphasis"/>
           <w:i w:val="0"/>
           <w:iCs w:val="0"/>
         </w:rPr>
@@ -296,7 +597,7 @@
     <w:p>
       <w:pPr>
         <w:rPr>
-          <w:rStyle w:val="Accentuationlgre"/>
+          <w:rStyle w:val="SubtleEmphasis"/>
           <w:i w:val="0"/>
           <w:iCs w:val="0"/>
         </w:rPr>
@@ -336,7 +637,7 @@
                     </pic:cNvPicPr>
                   </pic:nvPicPr>
                   <pic:blipFill>
-                    <a:blip r:embed="rId8"/>
+                    <a:blip r:embed="rId9"/>
                     <a:stretch>
                       <a:fillRect/>
                     </a:stretch>
@@ -360,23 +661,23 @@
     <w:p>
       <w:pPr>
         <w:rPr>
-          <w:rStyle w:val="Accentuationlgre"/>
-          <w:i w:val="0"/>
-          <w:iCs w:val="0"/>
-        </w:rPr>
-      </w:pPr>
-    </w:p>
-    <w:p>
-      <w:pPr>
-        <w:rPr>
-          <w:rStyle w:val="Accentuationlgre"/>
-          <w:i w:val="0"/>
-          <w:iCs w:val="0"/>
-        </w:rPr>
-      </w:pPr>
-      <w:r>
-        <w:rPr>
-          <w:rStyle w:val="Accentuationlgre"/>
+          <w:rStyle w:val="SubtleEmphasis"/>
+          <w:i w:val="0"/>
+          <w:iCs w:val="0"/>
+        </w:rPr>
+      </w:pPr>
+    </w:p>
+    <w:p>
+      <w:pPr>
+        <w:rPr>
+          <w:rStyle w:val="SubtleEmphasis"/>
+          <w:i w:val="0"/>
+          <w:iCs w:val="0"/>
+        </w:rPr>
+      </w:pPr>
+      <w:r>
+        <w:rPr>
+          <w:rStyle w:val="SubtleEmphasis"/>
           <w:i w:val="0"/>
           <w:iCs w:val="0"/>
         </w:rPr>
@@ -386,7 +687,7 @@
     <w:p>
       <w:pPr>
         <w:rPr>
-          <w:rStyle w:val="Accentuationlgre"/>
+          <w:rStyle w:val="SubtleEmphasis"/>
           <w:i w:val="0"/>
           <w:iCs w:val="0"/>
         </w:rPr>
@@ -426,7 +727,7 @@
                     </pic:cNvPicPr>
                   </pic:nvPicPr>
                   <pic:blipFill>
-                    <a:blip r:embed="rId9"/>
+                    <a:blip r:embed="rId10"/>
                     <a:stretch>
                       <a:fillRect/>
                     </a:stretch>
@@ -450,23 +751,23 @@
     <w:p>
       <w:pPr>
         <w:rPr>
-          <w:rStyle w:val="Accentuationlgre"/>
-          <w:i w:val="0"/>
-          <w:iCs w:val="0"/>
-        </w:rPr>
-      </w:pPr>
-    </w:p>
-    <w:p>
-      <w:pPr>
-        <w:rPr>
-          <w:rStyle w:val="Accentuationlgre"/>
-          <w:i w:val="0"/>
-          <w:iCs w:val="0"/>
-        </w:rPr>
-      </w:pPr>
-      <w:r>
-        <w:rPr>
-          <w:rStyle w:val="Accentuationlgre"/>
+          <w:rStyle w:val="SubtleEmphasis"/>
+          <w:i w:val="0"/>
+          <w:iCs w:val="0"/>
+        </w:rPr>
+      </w:pPr>
+    </w:p>
+    <w:p>
+      <w:pPr>
+        <w:rPr>
+          <w:rStyle w:val="SubtleEmphasis"/>
+          <w:i w:val="0"/>
+          <w:iCs w:val="0"/>
+        </w:rPr>
+      </w:pPr>
+      <w:r>
+        <w:rPr>
+          <w:rStyle w:val="SubtleEmphasis"/>
           <w:i w:val="0"/>
           <w:iCs w:val="0"/>
         </w:rPr>
@@ -476,24 +777,25 @@
     <w:p>
       <w:pPr>
         <w:rPr>
-          <w:rStyle w:val="Accentuationlgre"/>
-          <w:i w:val="0"/>
-          <w:iCs w:val="0"/>
-        </w:rPr>
-      </w:pPr>
-      <w:r>
-        <w:rPr>
-          <w:rStyle w:val="Accentuationlgre"/>
-          <w:i w:val="0"/>
-          <w:iCs w:val="0"/>
-        </w:rPr>
+          <w:rStyle w:val="SubtleEmphasis"/>
+          <w:i w:val="0"/>
+          <w:iCs w:val="0"/>
+        </w:rPr>
+      </w:pPr>
+      <w:r>
+        <w:rPr>
+          <w:rStyle w:val="SubtleEmphasis"/>
+          <w:i w:val="0"/>
+          <w:iCs w:val="0"/>
+        </w:rPr>
+        <w:lastRenderedPageBreak/>
         <w:t xml:space="preserve">Création d’une « pool » qui va dédier un port </w:t>
       </w:r>
     </w:p>
     <w:p>
       <w:pPr>
         <w:rPr>
-          <w:rStyle w:val="Accentuationlgre"/>
+          <w:rStyle w:val="SubtleEmphasis"/>
           <w:i w:val="0"/>
           <w:iCs w:val="0"/>
         </w:rPr>
@@ -503,7 +805,6 @@
           <w:noProof/>
           <w:color w:val="404040" w:themeColor="text1" w:themeTint="BF"/>
         </w:rPr>
-        <w:lastRenderedPageBreak/>
         <w:drawing>
           <wp:inline distT="0" distB="0" distL="0" distR="0" wp14:anchorId="3966869C" wp14:editId="2D46E690">
             <wp:extent cx="4480997" cy="2898723"/>
@@ -534,7 +835,7 @@
                     </pic:cNvPicPr>
                   </pic:nvPicPr>
                   <pic:blipFill>
-                    <a:blip r:embed="rId10"/>
+                    <a:blip r:embed="rId11"/>
                     <a:stretch>
                       <a:fillRect/>
                     </a:stretch>
@@ -558,16 +859,17 @@
     <w:p>
       <w:pPr>
         <w:rPr>
-          <w:rStyle w:val="Accentuationlgre"/>
-          <w:i w:val="0"/>
-          <w:iCs w:val="0"/>
-        </w:rPr>
-      </w:pPr>
-    </w:p>
-    <w:p>
-      <w:pPr>
-        <w:pStyle w:val="Titre1"/>
-      </w:pPr>
+          <w:rStyle w:val="SubtleEmphasis"/>
+          <w:i w:val="0"/>
+          <w:iCs w:val="0"/>
+        </w:rPr>
+      </w:pPr>
+    </w:p>
+    <w:p>
+      <w:pPr>
+        <w:pStyle w:val="Heading1"/>
+      </w:pPr>
+      <w:bookmarkStart w:id="1" w:name="_Toc168086003"/>
       <w:r>
         <w:t xml:space="preserve">Certificat </w:t>
       </w:r>
@@ -579,6 +881,7 @@
       <w:r>
         <w:t> :</w:t>
       </w:r>
+      <w:bookmarkEnd w:id="1"/>
     </w:p>
     <w:p>
       <w:r>
@@ -593,16 +896,145 @@
         <w:t xml:space="preserve"> à durée beaucoup plus longtemps que prévus.</w:t>
       </w:r>
     </w:p>
+    <w:p>
+      <w:r>
+        <w:t xml:space="preserve">J’ai utiliser un git </w:t>
+      </w:r>
+      <w:proofErr w:type="spellStart"/>
+      <w:r>
+        <w:t>bash</w:t>
+      </w:r>
+      <w:proofErr w:type="spellEnd"/>
+      <w:r>
+        <w:t xml:space="preserve"> pour crée un certificat et une clef privé avec </w:t>
+      </w:r>
+      <w:proofErr w:type="spellStart"/>
+      <w:r>
+        <w:t>OpenSSL</w:t>
+      </w:r>
+      <w:proofErr w:type="spellEnd"/>
+      <w:r>
+        <w:t xml:space="preserve">, puis je les a mises dans des </w:t>
+      </w:r>
+      <w:proofErr w:type="gramStart"/>
+      <w:r>
+        <w:t>dossiers .cert</w:t>
+      </w:r>
+      <w:proofErr w:type="gramEnd"/>
+      <w:r>
+        <w:t xml:space="preserve"> et .key</w:t>
+      </w:r>
+    </w:p>
+    <w:p>
+      <w:r>
+        <w:t xml:space="preserve"> </w:t>
+      </w:r>
+      <w:r>
+        <w:drawing>
+          <wp:inline distT="0" distB="0" distL="0" distR="0" wp14:anchorId="465D7208" wp14:editId="51745976">
+            <wp:extent cx="1428949" cy="628738"/>
+            <wp:effectExtent l="0" t="0" r="0" b="0"/>
+            <wp:docPr id="108698307" name="Picture 1" descr="A screen shot of a computer&#10;&#10;Description automatically generated"/>
+            <wp:cNvGraphicFramePr>
+              <a:graphicFrameLocks xmlns:a="http://schemas.openxmlformats.org/drawingml/2006/main" noChangeAspect="1"/>
+            </wp:cNvGraphicFramePr>
+            <a:graphic xmlns:a="http://schemas.openxmlformats.org/drawingml/2006/main">
+              <a:graphicData uri="http://schemas.openxmlformats.org/drawingml/2006/picture">
+                <pic:pic xmlns:pic="http://schemas.openxmlformats.org/drawingml/2006/picture">
+                  <pic:nvPicPr>
+                    <pic:cNvPr id="108698307" name="Picture 1" descr="A screen shot of a computer&#10;&#10;Description automatically generated"/>
+                    <pic:cNvPicPr/>
+                  </pic:nvPicPr>
+                  <pic:blipFill>
+                    <a:blip r:embed="rId12"/>
+                    <a:stretch>
+                      <a:fillRect/>
+                    </a:stretch>
+                  </pic:blipFill>
+                  <pic:spPr>
+                    <a:xfrm>
+                      <a:off x="0" y="0"/>
+                      <a:ext cx="1428949" cy="628738"/>
+                    </a:xfrm>
+                    <a:prstGeom prst="rect">
+                      <a:avLst/>
+                    </a:prstGeom>
+                  </pic:spPr>
+                </pic:pic>
+              </a:graphicData>
+            </a:graphic>
+          </wp:inline>
+        </w:drawing>
+      </w:r>
+    </w:p>
     <w:p/>
+    <w:p>
+      <w:r>
+        <w:t>Ces fichiers sont utilisés dans le fichier server.js, afin de démarrer le serveur en HTTPS</w:t>
+      </w:r>
+    </w:p>
+    <w:p>
+      <w:r>
+        <w:drawing>
+          <wp:inline distT="0" distB="0" distL="0" distR="0" wp14:anchorId="0E84FAEC" wp14:editId="370B604A">
+            <wp:extent cx="3715268" cy="1409897"/>
+            <wp:effectExtent l="0" t="0" r="0" b="0"/>
+            <wp:docPr id="1940547770" name="Picture 1" descr="A screen shot of a computer program&#10;&#10;Description automatically generated"/>
+            <wp:cNvGraphicFramePr>
+              <a:graphicFrameLocks xmlns:a="http://schemas.openxmlformats.org/drawingml/2006/main" noChangeAspect="1"/>
+            </wp:cNvGraphicFramePr>
+            <a:graphic xmlns:a="http://schemas.openxmlformats.org/drawingml/2006/main">
+              <a:graphicData uri="http://schemas.openxmlformats.org/drawingml/2006/picture">
+                <pic:pic xmlns:pic="http://schemas.openxmlformats.org/drawingml/2006/picture">
+                  <pic:nvPicPr>
+                    <pic:cNvPr id="1940547770" name="Picture 1" descr="A screen shot of a computer program&#10;&#10;Description automatically generated"/>
+                    <pic:cNvPicPr/>
+                  </pic:nvPicPr>
+                  <pic:blipFill>
+                    <a:blip r:embed="rId13"/>
+                    <a:stretch>
+                      <a:fillRect/>
+                    </a:stretch>
+                  </pic:blipFill>
+                  <pic:spPr>
+                    <a:xfrm>
+                      <a:off x="0" y="0"/>
+                      <a:ext cx="3715268" cy="1409897"/>
+                    </a:xfrm>
+                    <a:prstGeom prst="rect">
+                      <a:avLst/>
+                    </a:prstGeom>
+                  </pic:spPr>
+                </pic:pic>
+              </a:graphicData>
+            </a:graphic>
+          </wp:inline>
+        </w:drawing>
+      </w:r>
+    </w:p>
+    <w:p>
+      <w:r>
+        <w:br/>
+      </w:r>
+      <w:r>
+        <w:br/>
+      </w:r>
+    </w:p>
+    <w:p>
+      <w:r>
+        <w:br w:type="page"/>
+      </w:r>
+    </w:p>
     <w:p/>
-    <w:p/>
-    <w:p>
-      <w:pPr>
-        <w:pStyle w:val="Titre1"/>
-      </w:pPr>
+    <w:p>
+      <w:pPr>
+        <w:pStyle w:val="Heading1"/>
+      </w:pPr>
+      <w:bookmarkStart w:id="2" w:name="_Toc168086004"/>
       <w:r>
         <w:t>Jeton JWT :</w:t>
       </w:r>
+      <w:bookmarkEnd w:id="2"/>
     </w:p>
     <w:p>
       <w:proofErr w:type="spellStart"/>
@@ -611,7 +1043,19 @@
       </w:r>
       <w:proofErr w:type="spellEnd"/>
       <w:r>
-        <w:t xml:space="preserve"> laisse pas accès sans JWT.</w:t>
+        <w:t xml:space="preserve"> </w:t>
+      </w:r>
+      <w:r>
+        <w:t>ne donne</w:t>
+      </w:r>
+      <w:r>
+        <w:t xml:space="preserve"> pas </w:t>
+      </w:r>
+      <w:r>
+        <w:t>d’</w:t>
+      </w:r>
+      <w:r>
+        <w:t>accès sans JWT.</w:t>
       </w:r>
     </w:p>
     <w:p>
@@ -635,7 +1079,7 @@
                     <pic:cNvPicPr/>
                   </pic:nvPicPr>
                   <pic:blipFill>
-                    <a:blip r:embed="rId11"/>
+                    <a:blip r:embed="rId14"/>
                     <a:stretch>
                       <a:fillRect/>
                     </a:stretch>
@@ -657,55 +1101,15 @@
       </w:r>
     </w:p>
     <w:p/>
-    <w:p/>
-    <w:p/>
-    <w:p/>
-    <w:p/>
-    <w:p/>
-    <w:p/>
-    <w:p/>
-    <w:p/>
-    <w:p/>
-    <w:p/>
-    <w:p>
-      <w:pPr>
-        <w:rPr>
-          <w:rStyle w:val="Accentuationlgre"/>
-          <w:i w:val="0"/>
-          <w:iCs w:val="0"/>
-        </w:rPr>
-      </w:pPr>
-      <w:r>
-        <w:rPr>
-          <w:rStyle w:val="Accentuationlgre"/>
-          <w:i w:val="0"/>
-          <w:iCs w:val="0"/>
-        </w:rPr>
-        <w:t xml:space="preserve">Erreur qui pose un </w:t>
-      </w:r>
-      <w:proofErr w:type="spellStart"/>
-      <w:r>
-        <w:rPr>
-          <w:rStyle w:val="Accentuationlgre"/>
-          <w:i w:val="0"/>
-          <w:iCs w:val="0"/>
-        </w:rPr>
-        <w:t>peeeeetit</w:t>
-      </w:r>
-      <w:proofErr w:type="spellEnd"/>
-      <w:r>
-        <w:rPr>
-          <w:rStyle w:val="Accentuationlgre"/>
-          <w:i w:val="0"/>
-          <w:iCs w:val="0"/>
-        </w:rPr>
-        <w:t xml:space="preserve"> problème.</w:t>
-      </w:r>
-    </w:p>
-    <w:p>
-      <w:r>
-        <w:rPr>
-          <w:rStyle w:val="Accentuationlgre"/>
+    <w:p>
+      <w:r>
+        <w:t>L’application ne se lance pas pour cause d’un problème.</w:t>
+      </w:r>
+    </w:p>
+    <w:p>
+      <w:r>
+        <w:rPr>
+          <w:rStyle w:val="SubtleEmphasis"/>
           <w:i w:val="0"/>
           <w:iCs w:val="0"/>
           <w:noProof/>
@@ -726,7 +1130,7 @@
                     <pic:cNvPicPr/>
                   </pic:nvPicPr>
                   <pic:blipFill>
-                    <a:blip r:embed="rId12"/>
+                    <a:blip r:embed="rId15"/>
                     <a:stretch>
                       <a:fillRect/>
                     </a:stretch>
@@ -747,6 +1151,12 @@
         </w:drawing>
       </w:r>
     </w:p>
+    <w:p/>
+    <w:p>
+      <w:r>
+        <w:t>Voilà voilà.</w:t>
+      </w:r>
+    </w:p>
     <w:sectPr>
       <w:pgSz w:w="11906" w:h="16838"/>
       <w:pgMar w:top="1417" w:right="1417" w:bottom="1417" w:left="1417" w:header="708" w:footer="708" w:gutter="0"/>
@@ -758,7 +1168,7 @@
 </file>
 
 <file path=word/styles.xml><?xml version="1.0" encoding="utf-8"?>
-<w:styles xmlns:mc="http://schemas.openxmlformats.org/markup-compatibility/2006" xmlns:r="http://schemas.openxmlformats.org/officeDocument/2006/relationships" xmlns:w="http://schemas.openxmlformats.org/wordprocessingml/2006/main" xmlns:w14="http://schemas.microsoft.com/office/word/2010/wordml" xmlns:w15="http://schemas.microsoft.com/office/word/2012/wordml" xmlns:w16cex="http://schemas.microsoft.com/office/word/2018/wordml/cex" xmlns:w16cid="http://schemas.microsoft.com/office/word/2016/wordml/cid" xmlns:w16="http://schemas.microsoft.com/office/word/2018/wordml" xmlns:w16sdtdh="http://schemas.microsoft.com/office/word/2020/wordml/sdtdatahash" xmlns:w16se="http://schemas.microsoft.com/office/word/2015/wordml/symex" mc:Ignorable="w14 w15 w16se w16cid w16 w16cex w16sdtdh">
+<w:styles xmlns:mc="http://schemas.openxmlformats.org/markup-compatibility/2006" xmlns:r="http://schemas.openxmlformats.org/officeDocument/2006/relationships" xmlns:w="http://schemas.openxmlformats.org/wordprocessingml/2006/main" xmlns:w14="http://schemas.microsoft.com/office/word/2010/wordml" xmlns:w15="http://schemas.microsoft.com/office/word/2012/wordml" xmlns:w16cex="http://schemas.microsoft.com/office/word/2018/wordml/cex" xmlns:w16cid="http://schemas.microsoft.com/office/word/2016/wordml/cid" xmlns:w16="http://schemas.microsoft.com/office/word/2018/wordml" xmlns:w16du="http://schemas.microsoft.com/office/word/2023/wordml/word16du" xmlns:w16sdtdh="http://schemas.microsoft.com/office/word/2020/wordml/sdtdatahash" xmlns:w16se="http://schemas.microsoft.com/office/word/2015/wordml/symex" mc:Ignorable="w14 w15 w16se w16cid w16 w16cex w16sdtdh w16du">
   <w:docDefaults>
     <w:rPrDefault>
       <w:rPr>
@@ -1158,11 +1568,11 @@
     <w:name w:val="Normal"/>
     <w:qFormat/>
   </w:style>
-  <w:style w:type="paragraph" w:styleId="Titre1">
+  <w:style w:type="paragraph" w:styleId="Heading1">
     <w:name w:val="heading 1"/>
     <w:basedOn w:val="Normal"/>
     <w:next w:val="Normal"/>
-    <w:link w:val="Titre1Car"/>
+    <w:link w:val="Heading1Char"/>
     <w:uiPriority w:val="9"/>
     <w:qFormat/>
     <w:rsid w:val="003E4CF1"/>
@@ -1179,13 +1589,13 @@
       <w:szCs w:val="32"/>
     </w:rPr>
   </w:style>
-  <w:style w:type="character" w:default="1" w:styleId="Policepardfaut">
+  <w:style w:type="character" w:default="1" w:styleId="DefaultParagraphFont">
     <w:name w:val="Default Paragraph Font"/>
     <w:uiPriority w:val="1"/>
     <w:semiHidden/>
     <w:unhideWhenUsed/>
   </w:style>
-  <w:style w:type="table" w:default="1" w:styleId="TableauNormal">
+  <w:style w:type="table" w:default="1" w:styleId="TableNormal">
     <w:name w:val="Normal Table"/>
     <w:uiPriority w:val="99"/>
     <w:semiHidden/>
@@ -1200,17 +1610,17 @@
       </w:tblCellMar>
     </w:tblPr>
   </w:style>
-  <w:style w:type="numbering" w:default="1" w:styleId="Aucuneliste">
+  <w:style w:type="numbering" w:default="1" w:styleId="NoList">
     <w:name w:val="No List"/>
     <w:uiPriority w:val="99"/>
     <w:semiHidden/>
     <w:unhideWhenUsed/>
   </w:style>
-  <w:style w:type="paragraph" w:styleId="Titre">
+  <w:style w:type="paragraph" w:styleId="Title">
     <w:name w:val="Title"/>
     <w:basedOn w:val="Normal"/>
     <w:next w:val="Normal"/>
-    <w:link w:val="TitreCar"/>
+    <w:link w:val="TitleChar"/>
     <w:uiPriority w:val="10"/>
     <w:qFormat/>
     <w:rsid w:val="00FF166A"/>
@@ -1226,10 +1636,10 @@
       <w:szCs w:val="56"/>
     </w:rPr>
   </w:style>
-  <w:style w:type="character" w:customStyle="1" w:styleId="TitreCar">
-    <w:name w:val="Titre Car"/>
-    <w:basedOn w:val="Policepardfaut"/>
-    <w:link w:val="Titre"/>
+  <w:style w:type="character" w:customStyle="1" w:styleId="TitleChar">
+    <w:name w:val="Title Char"/>
+    <w:basedOn w:val="DefaultParagraphFont"/>
+    <w:link w:val="Title"/>
     <w:uiPriority w:val="10"/>
     <w:rsid w:val="00FF166A"/>
     <w:rPr>
@@ -1240,9 +1650,9 @@
       <w:szCs w:val="56"/>
     </w:rPr>
   </w:style>
-  <w:style w:type="character" w:styleId="Accentuationlgre">
+  <w:style w:type="character" w:styleId="SubtleEmphasis">
     <w:name w:val="Subtle Emphasis"/>
-    <w:basedOn w:val="Policepardfaut"/>
+    <w:basedOn w:val="DefaultParagraphFont"/>
     <w:uiPriority w:val="19"/>
     <w:qFormat/>
     <w:rsid w:val="00FF166A"/>
@@ -1252,10 +1662,10 @@
       <w:color w:val="404040" w:themeColor="text1" w:themeTint="BF"/>
     </w:rPr>
   </w:style>
-  <w:style w:type="character" w:customStyle="1" w:styleId="Titre1Car">
-    <w:name w:val="Titre 1 Car"/>
-    <w:basedOn w:val="Policepardfaut"/>
-    <w:link w:val="Titre1"/>
+  <w:style w:type="character" w:customStyle="1" w:styleId="Heading1Char">
+    <w:name w:val="Heading 1 Char"/>
+    <w:basedOn w:val="DefaultParagraphFont"/>
+    <w:link w:val="Heading1"/>
     <w:uiPriority w:val="9"/>
     <w:rsid w:val="003E4CF1"/>
     <w:rPr>
@@ -1263,6 +1673,46 @@
       <w:color w:val="2F5496" w:themeColor="accent1" w:themeShade="BF"/>
       <w:sz w:val="32"/>
       <w:szCs w:val="32"/>
+    </w:rPr>
+  </w:style>
+  <w:style w:type="paragraph" w:styleId="TOCHeading">
+    <w:name w:val="TOC Heading"/>
+    <w:basedOn w:val="Heading1"/>
+    <w:next w:val="Normal"/>
+    <w:uiPriority w:val="39"/>
+    <w:unhideWhenUsed/>
+    <w:qFormat/>
+    <w:rsid w:val="00BA143C"/>
+    <w:pPr>
+      <w:outlineLvl w:val="9"/>
+    </w:pPr>
+    <w:rPr>
+      <w:kern w:val="0"/>
+      <w:lang w:val="en-US"/>
+      <w14:ligatures w14:val="none"/>
+    </w:rPr>
+  </w:style>
+  <w:style w:type="paragraph" w:styleId="TOC1">
+    <w:name w:val="toc 1"/>
+    <w:basedOn w:val="Normal"/>
+    <w:next w:val="Normal"/>
+    <w:autoRedefine/>
+    <w:uiPriority w:val="39"/>
+    <w:unhideWhenUsed/>
+    <w:rsid w:val="00BA143C"/>
+    <w:pPr>
+      <w:spacing w:after="100"/>
+    </w:pPr>
+  </w:style>
+  <w:style w:type="character" w:styleId="Hyperlink">
+    <w:name w:val="Hyperlink"/>
+    <w:basedOn w:val="DefaultParagraphFont"/>
+    <w:uiPriority w:val="99"/>
+    <w:unhideWhenUsed/>
+    <w:rsid w:val="00BA143C"/>
+    <w:rPr>
+      <w:color w:val="0563C1" w:themeColor="hyperlink"/>
+      <w:u w:val="single"/>
     </w:rPr>
   </w:style>
 </w:styles>
@@ -1564,15 +2014,6 @@
 </file>
 
 <file path=customXml/item1.xml><?xml version="1.0" encoding="utf-8"?>
-<?mso-contentType ?>
-<FormTemplates xmlns="http://schemas.microsoft.com/sharepoint/v3/contenttype/forms">
-  <Display>DocumentLibraryForm</Display>
-  <Edit>DocumentLibraryForm</Edit>
-  <New>DocumentLibraryForm</New>
-</FormTemplates>
-</file>
-
-<file path=customXml/item2.xml><?xml version="1.0" encoding="utf-8"?>
 <ct:contentTypeSchema xmlns:ct="http://schemas.microsoft.com/office/2006/metadata/contentType" xmlns:ma="http://schemas.microsoft.com/office/2006/metadata/properties/metaAttributes" ct:_="" ma:_="" ma:contentTypeName="Document" ma:contentTypeID="0x010100ECBA94152BFE5144A5030240C351FE00" ma:contentTypeVersion="13" ma:contentTypeDescription="Crée un document." ma:contentTypeScope="" ma:versionID="c1ca3662e1c773ce5030199686c3963a">
   <xsd:schema xmlns:xsd="http://www.w3.org/2001/XMLSchema" xmlns:xs="http://www.w3.org/2001/XMLSchema" xmlns:p="http://schemas.microsoft.com/office/2006/metadata/properties" xmlns:ns2="26a0ef35-806b-4ef5-b44b-90596c2861de" xmlns:ns3="be0d3259-a7ce-4623-88ec-81594dfcbc1c" targetNamespace="http://schemas.microsoft.com/office/2006/metadata/properties" ma:root="true" ma:fieldsID="cf92d343f9f7c7e9f27a16826bcdc874" ns2:_="" ns3:_="">
     <xsd:import namespace="26a0ef35-806b-4ef5-b44b-90596c2861de"/>
@@ -1779,15 +2220,20 @@
 </ct:contentTypeSchema>
 </file>
 
-<file path=customXml/itemProps1.xml><?xml version="1.0" encoding="utf-8"?>
-<ds:datastoreItem xmlns:ds="http://schemas.openxmlformats.org/officeDocument/2006/customXml" ds:itemID="{B42AE48D-D02E-490D-9E0D-B9BC4F2F95B6}">
-  <ds:schemaRefs>
-    <ds:schemaRef ds:uri="http://schemas.microsoft.com/sharepoint/v3/contenttype/forms"/>
-  </ds:schemaRefs>
-</ds:datastoreItem>
+<file path=customXml/item2.xml><?xml version="1.0" encoding="utf-8"?>
+<?mso-contentType ?>
+<FormTemplates xmlns="http://schemas.microsoft.com/sharepoint/v3/contenttype/forms">
+  <Display>DocumentLibraryForm</Display>
+  <Edit>DocumentLibraryForm</Edit>
+  <New>DocumentLibraryForm</New>
+</FormTemplates>
 </file>
 
-<file path=customXml/itemProps2.xml><?xml version="1.0" encoding="utf-8"?>
+<file path=customXml/item3.xml><?xml version="1.0" encoding="utf-8"?>
+<b:Sources xmlns:b="http://schemas.openxmlformats.org/officeDocument/2006/bibliography" xmlns="http://schemas.openxmlformats.org/officeDocument/2006/bibliography" SelectedStyle="\APASixthEditionOfficeOnline.xsl" StyleName="APA" Version="6"/>
+</file>
+
+<file path=customXml/itemProps1.xml><?xml version="1.0" encoding="utf-8"?>
 <ds:datastoreItem xmlns:ds="http://schemas.openxmlformats.org/officeDocument/2006/customXml" ds:itemID="{2FA77BEA-4FB7-4617-B58C-F597CF176A8D}">
   <ds:schemaRefs>
     <ds:schemaRef ds:uri="http://schemas.microsoft.com/office/2006/metadata/contentType"/>
@@ -1804,4 +2250,20 @@
     <ds:schemaRef ds:uri="http://schemas.microsoft.com/internal/obd"/>
   </ds:schemaRefs>
 </ds:datastoreItem>
+</file>
+
+<file path=customXml/itemProps2.xml><?xml version="1.0" encoding="utf-8"?>
+<ds:datastoreItem xmlns:ds="http://schemas.openxmlformats.org/officeDocument/2006/customXml" ds:itemID="{B42AE48D-D02E-490D-9E0D-B9BC4F2F95B6}">
+  <ds:schemaRefs>
+    <ds:schemaRef ds:uri="http://schemas.microsoft.com/sharepoint/v3/contenttype/forms"/>
+  </ds:schemaRefs>
+</ds:datastoreItem>
+</file>
+
+<file path=customXml/itemProps3.xml><?xml version="1.0" encoding="utf-8"?>
+<ds:datastoreItem xmlns:ds="http://schemas.openxmlformats.org/officeDocument/2006/customXml" ds:itemID="{7886D520-9563-40D0-A7AB-DA077FD4FEB8}">
+  <ds:schemaRefs>
+    <ds:schemaRef ds:uri="http://schemas.openxmlformats.org/officeDocument/2006/bibliography"/>
+  </ds:schemaRefs>
+</ds:datastoreItem>
 </file>
</xml_diff>